<commit_message>
Agregando bitacora e inicios de la segunda iteracion
</commit_message>
<xml_diff>
--- a/Bitacora-Comits/Iteracion1/Bitacora Proyecto.docx
+++ b/Bitacora-Comits/Iteracion1/Bitacora Proyecto.docx
@@ -677,6 +677,459 @@
               <w:rPr>
                 <w:rtl w:val="0"/>
               </w:rPr>
+            </w:r>
+          </w:p>
+        </w:tc>
+        <w:tc>
+          <w:tcPr/>
+          <w:p>
+            <w:pPr>
+              <w:jc w:val="center"/>
+              <w:rPr/>
+            </w:pPr>
+            <w:r>
+              <w:rPr>
+                <w:rtl w:val="0"/>
+              </w:rPr>
+              <w:t xml:space="preserve">Equipo de desarrollo</w:t>
+            </w:r>
+          </w:p>
+        </w:tc>
+      </w:tr>
+      <w:tr>
+        <w:trPr>
+          <w:cantSplit w:val="0"/>
+          <w:tblHeader w:val="0"/>
+        </w:trPr>
+        <w:tc>
+          <w:tcPr/>
+          <w:p>
+            <w:pPr>
+              <w:rPr/>
+            </w:pPr>
+            <w:r>
+              <w:rPr>
+                <w:rtl w:val="0"/>
+              </w:rPr>
+              <w:t xml:space="preserve">25/04/23</w:t>
+            </w:r>
+          </w:p>
+          <w:p>
+            <w:pPr>
+              <w:rPr/>
+            </w:pPr>
+            <w:r>
+              <w:rPr>
+                <w:rtl w:val="0"/>
+              </w:rPr>
+              <w:t xml:space="preserve">8:00pm-9:00pm</w:t>
+            </w:r>
+          </w:p>
+        </w:tc>
+        <w:tc>
+          <w:tcPr/>
+          <w:p>
+            <w:pPr>
+              <w:rPr/>
+            </w:pPr>
+            <w:r>
+              <w:rPr>
+                <w:rtl w:val="0"/>
+              </w:rPr>
+              <w:t xml:space="preserve">Se hizo una reunión para solventar algunas dudas que hubo entre nosotros y ademas, se repartio las actividades que cada uno de los integrantes debe realizar, donde nos dividimos en en dos grupos, cada uno conformado por dos integrantes, donde el grupo de Albert y Juan Camilo implementaran el caso de uso “Actualizar datos personales” y el otro grupo conformado por Jhair y James, implementaran el caso de uso “Consultar historial clínico”. Los problemas que se presentaron y resolvimos en conjunto, era por algunas importaciones y al ejecutar el programa no lo efectuaba con exito</w:t>
+            </w:r>
+          </w:p>
+        </w:tc>
+        <w:tc>
+          <w:tcPr/>
+          <w:p>
+            <w:pPr>
+              <w:rPr/>
+            </w:pPr>
+            <w:r>
+              <w:rPr>
+                <w:rtl w:val="0"/>
+              </w:rPr>
+              <w:t xml:space="preserve">Cada grupo empezará la respectiva implementación de los casos de uso correspondientes, donde en los proximos dias nos </w:t>
+            </w:r>
+            <w:r>
+              <w:rPr>
+                <w:rtl w:val="0"/>
+              </w:rPr>
+              <w:t xml:space="preserve">reuniremos</w:t>
+            </w:r>
+            <w:r>
+              <w:rPr>
+                <w:rtl w:val="0"/>
+              </w:rPr>
+              <w:t xml:space="preserve"> para presentar avances al grupo y presentar dudas que se hayan presentado en el momento de la implementación</w:t>
+            </w:r>
+          </w:p>
+        </w:tc>
+        <w:tc>
+          <w:tcPr/>
+          <w:p>
+            <w:pPr>
+              <w:rPr/>
+            </w:pPr>
+            <w:r>
+              <w:rPr>
+                <w:rtl w:val="0"/>
+              </w:rPr>
+              <w:t xml:space="preserve">Algunos problemas que se presentaron fueron de algunas importaciones y al momento de ejecutar el programa no lo efectuaba con exito, si no que produce un error</w:t>
+            </w:r>
+          </w:p>
+        </w:tc>
+        <w:tc>
+          <w:tcPr/>
+          <w:p>
+            <w:pPr>
+              <w:rPr/>
+            </w:pPr>
+            <w:r>
+              <w:rPr>
+                <w:rtl w:val="0"/>
+              </w:rPr>
+              <w:t xml:space="preserve">Los problemas se solucionaron en conjunto en esta misma reunión, hablando en conjunto y dando ideas para llegar a una conclusión, donde eran errores sencillamente algunas de indentación y otras de importación, el  otro problema que se presentaba era al iniciar el programa, sencillamente el comando que </w:t>
+            </w:r>
+            <w:r>
+              <w:rPr>
+                <w:rtl w:val="0"/>
+              </w:rPr>
+              <w:t xml:space="preserve">ingresabamos</w:t>
+            </w:r>
+            <w:r>
+              <w:rPr>
+                <w:rtl w:val="0"/>
+              </w:rPr>
+              <w:t xml:space="preserve"> no era el correcto</w:t>
+            </w:r>
+          </w:p>
+          <w:p>
+            <w:pPr>
+              <w:rPr/>
+            </w:pPr>
+            <w:r>
+              <w:rPr>
+                <w:rtl w:val="0"/>
+              </w:rPr>
+            </w:r>
+          </w:p>
+        </w:tc>
+        <w:tc>
+          <w:tcPr/>
+          <w:p>
+            <w:pPr>
+              <w:jc w:val="center"/>
+              <w:rPr/>
+            </w:pPr>
+            <w:r>
+              <w:rPr>
+                <w:rtl w:val="0"/>
+              </w:rPr>
+              <w:t xml:space="preserve">Equipo de desarrollo</w:t>
+            </w:r>
+          </w:p>
+        </w:tc>
+      </w:tr>
+      <w:tr>
+        <w:trPr>
+          <w:cantSplit w:val="0"/>
+          <w:tblHeader w:val="0"/>
+        </w:trPr>
+        <w:tc>
+          <w:tcPr/>
+          <w:p>
+            <w:pPr>
+              <w:rPr/>
+            </w:pPr>
+            <w:r>
+              <w:rPr>
+                <w:rtl w:val="0"/>
+              </w:rPr>
+              <w:t xml:space="preserve">27/04/23</w:t>
+            </w:r>
+          </w:p>
+          <w:p>
+            <w:pPr>
+              <w:rPr/>
+            </w:pPr>
+            <w:r>
+              <w:rPr>
+                <w:rtl w:val="0"/>
+              </w:rPr>
+              <w:t xml:space="preserve">4:00pm-5:30pm</w:t>
+            </w:r>
+          </w:p>
+        </w:tc>
+        <w:tc>
+          <w:tcPr/>
+          <w:p>
+            <w:pPr>
+              <w:rPr/>
+            </w:pPr>
+            <w:r>
+              <w:rPr>
+                <w:rtl w:val="0"/>
+              </w:rPr>
+              <w:t xml:space="preserve">Nos reunimos con el fin de exponer los avances de los casos de uso por parte de cada uno de los grupo que se formaron en la reunión pasada, además de solventar dudas que se hayan presentado en su momento</w:t>
+            </w:r>
+          </w:p>
+        </w:tc>
+        <w:tc>
+          <w:tcPr/>
+          <w:p>
+            <w:pPr>
+              <w:rPr/>
+            </w:pPr>
+            <w:r>
+              <w:rPr>
+                <w:rtl w:val="0"/>
+              </w:rPr>
+              <w:t xml:space="preserve">Cada grupo mostró los avances de sus casos de uso respectivos, donde el grupo de Albert además de mostrar el avance de su caso de uso, nos expuso un pequeño avance de un login, que tiene su respectiva seguridad con los tokens al momento de iniciar sesión, teniendo un prototipo de login. El otro grupo de Jhair y James presentaron los avances, donde se pidió ayuda con las librerías que se utilizarían para generar el pdf de un historial clínico de un paciente, ya que este al mostrar el historial debe poder descargar este. La próxima reunión quedó para 29/04/23 para mostrar el final de cada caso de uso</w:t>
+            </w:r>
+          </w:p>
+        </w:tc>
+        <w:tc>
+          <w:tcPr/>
+          <w:p>
+            <w:pPr>
+              <w:rPr/>
+            </w:pPr>
+            <w:r>
+              <w:rPr>
+                <w:rtl w:val="0"/>
+              </w:rPr>
+              <w:t xml:space="preserve">Hubo muchas opciones que presentaron cada uno de los integrantes, entre ellas pandas, openpyxl, canvas. Al final.</w:t>
+            </w:r>
+          </w:p>
+        </w:tc>
+        <w:tc>
+          <w:tcPr/>
+          <w:p>
+            <w:pPr>
+              <w:rPr/>
+            </w:pPr>
+            <w:r>
+              <w:rPr>
+                <w:rtl w:val="0"/>
+              </w:rPr>
+              <w:t xml:space="preserve">En decisión grupal llegamos a la conclusión de utilizar la librería de canvas, en conjunto de reportlab ya que se complementaban, además de su fácil usabilidad y mucho mejor diseño, a comparacion de las otras librerías, las cuales se obtuvieron algunos inconvenientes </w:t>
+            </w:r>
+          </w:p>
+        </w:tc>
+        <w:tc>
+          <w:tcPr/>
+          <w:p>
+            <w:pPr>
+              <w:jc w:val="center"/>
+              <w:rPr/>
+            </w:pPr>
+            <w:r>
+              <w:rPr>
+                <w:rtl w:val="0"/>
+              </w:rPr>
+              <w:t xml:space="preserve">Equipo de desarrollo</w:t>
+            </w:r>
+          </w:p>
+        </w:tc>
+      </w:tr>
+      <w:tr>
+        <w:trPr>
+          <w:cantSplit w:val="0"/>
+          <w:tblHeader w:val="0"/>
+        </w:trPr>
+        <w:tc>
+          <w:tcPr/>
+          <w:p>
+            <w:pPr>
+              <w:rPr/>
+            </w:pPr>
+            <w:r>
+              <w:rPr>
+                <w:rtl w:val="0"/>
+              </w:rPr>
+              <w:t xml:space="preserve">29/04/23 </w:t>
+            </w:r>
+          </w:p>
+          <w:p>
+            <w:pPr>
+              <w:rPr/>
+            </w:pPr>
+            <w:r>
+              <w:rPr>
+                <w:rtl w:val="0"/>
+              </w:rPr>
+              <w:t xml:space="preserve">7:30pm-8:15pm</w:t>
+            </w:r>
+          </w:p>
+        </w:tc>
+        <w:tc>
+          <w:tcPr/>
+          <w:p>
+            <w:pPr>
+              <w:rPr/>
+            </w:pPr>
+            <w:r>
+              <w:rPr>
+                <w:rtl w:val="0"/>
+              </w:rPr>
+              <w:t xml:space="preserve">Se realiza la última reunión de la primera iteración, donde cada grupo expondrá sus respectivos casos de uso, pero definitivos, totalmente funcionales, además de que se realizará una presentación para el dia de mañana, donde se presentará a nuestro coach </w:t>
+            </w:r>
+          </w:p>
+        </w:tc>
+        <w:tc>
+          <w:tcPr/>
+          <w:p>
+            <w:pPr>
+              <w:rPr/>
+            </w:pPr>
+            <w:r>
+              <w:rPr>
+                <w:rtl w:val="0"/>
+              </w:rPr>
+              <w:t xml:space="preserve">Cada grupo presentó sus casos de uso funcionales, no se presentaron inconvenientes con los casos de uso</w:t>
+            </w:r>
+          </w:p>
+        </w:tc>
+        <w:tc>
+          <w:tcPr/>
+          <w:p>
+            <w:pPr>
+              <w:rPr/>
+            </w:pPr>
+            <w:r>
+              <w:rPr>
+                <w:rtl w:val="0"/>
+              </w:rPr>
+              <w:t xml:space="preserve">No hubo problemas</w:t>
+            </w:r>
+          </w:p>
+        </w:tc>
+        <w:tc>
+          <w:tcPr/>
+          <w:p>
+            <w:pPr>
+              <w:rPr/>
+            </w:pPr>
+            <w:r>
+              <w:rPr>
+                <w:rtl w:val="0"/>
+              </w:rPr>
+              <w:t xml:space="preserve">No hubo problemas</w:t>
+            </w:r>
+          </w:p>
+        </w:tc>
+        <w:tc>
+          <w:tcPr/>
+          <w:p>
+            <w:pPr>
+              <w:jc w:val="center"/>
+              <w:rPr/>
+            </w:pPr>
+            <w:r>
+              <w:rPr>
+                <w:rtl w:val="0"/>
+              </w:rPr>
+              <w:t xml:space="preserve">Equipo de desarrollo</w:t>
+            </w:r>
+          </w:p>
+        </w:tc>
+      </w:tr>
+      <w:tr>
+        <w:trPr>
+          <w:cantSplit w:val="0"/>
+          <w:tblHeader w:val="0"/>
+        </w:trPr>
+        <w:tc>
+          <w:tcPr/>
+          <w:p>
+            <w:pPr>
+              <w:rPr/>
+            </w:pPr>
+            <w:r>
+              <w:rPr>
+                <w:rtl w:val="0"/>
+              </w:rPr>
+              <w:t xml:space="preserve">10/05/23</w:t>
+            </w:r>
+          </w:p>
+          <w:p>
+            <w:pPr>
+              <w:rPr/>
+            </w:pPr>
+            <w:r>
+              <w:rPr>
+                <w:rtl w:val="0"/>
+              </w:rPr>
+              <w:t xml:space="preserve">8:00 pm-8:40</w:t>
+            </w:r>
+          </w:p>
+        </w:tc>
+        <w:tc>
+          <w:tcPr/>
+          <w:p>
+            <w:pPr>
+              <w:rPr/>
+            </w:pPr>
+            <w:r>
+              <w:rPr>
+                <w:rtl w:val="0"/>
+              </w:rPr>
+              <w:t xml:space="preserve">Para la segunda iteración, cada integrante quedará con su respectiva tarea. </w:t>
+            </w:r>
+          </w:p>
+        </w:tc>
+        <w:tc>
+          <w:tcPr/>
+          <w:p>
+            <w:pPr>
+              <w:rPr/>
+            </w:pPr>
+            <w:r>
+              <w:rPr>
+                <w:rtl w:val="0"/>
+              </w:rPr>
+              <w:t xml:space="preserve">Repartidas las tareas, quedan de la siguiente manera:</w:t>
+            </w:r>
+          </w:p>
+          <w:p>
+            <w:pPr>
+              <w:rPr/>
+            </w:pPr>
+            <w:r>
+              <w:rPr>
+                <w:rtl w:val="0"/>
+              </w:rPr>
+              <w:t xml:space="preserve">Juan Camilo pasara lo que se necesita para esta iteración a ORM, ya que para la primera se hizo con consultas puras en el código, Albert realizará el caso de uso “Registrar signo vital”, James implementará el caso de uso “Enviar correo con sugerencia” además de realizar con el envío del mensaje con Threads y Jhair se encargará de la parte gráfica del sistemas, el frontend. Próxima reunión el 13/05/23</w:t>
+            </w:r>
+          </w:p>
+        </w:tc>
+        <w:tc>
+          <w:tcPr/>
+          <w:p>
+            <w:pPr>
+              <w:rPr/>
+            </w:pPr>
+            <w:r>
+              <w:rPr>
+                <w:rtl w:val="0"/>
+              </w:rPr>
+              <w:t xml:space="preserve">Se presentaron dudas en que librería en específica utilizar, para implementar la parte del ORM y como funciona esta. Esto se preguntará al coach </w:t>
+            </w:r>
+          </w:p>
+        </w:tc>
+        <w:tc>
+          <w:tcPr/>
+          <w:p>
+            <w:pPr>
+              <w:rPr/>
+            </w:pPr>
+            <w:r>
+              <w:rPr>
+                <w:rtl w:val="0"/>
+              </w:rPr>
+              <w:t xml:space="preserve">Se preguntó al coach y en conjunto del monitor, nos dio una clase con respecto al ORM para implementar en esta segunda iteración del proyecto, donde durante esa monitoria se nos presentó la librería SQLAlchemy  y como está funcionaba, donde así tomamos una idea para implementarla en el proyecto</w:t>
             </w:r>
           </w:p>
         </w:tc>
@@ -1355,7 +1808,7 @@
 
 <file path=customXML/item1.xml><?xml version="1.0" encoding="utf-8"?>
 <go:gDocsCustomXmlDataStorage xmlns:go="http://customooxmlschemas.google.com/" xmlns:r="http://schemas.openxmlformats.org/officeDocument/2006/relationships" uri="GoogleDocsCustomDataVersion1">
-  <go:docsCustomData xmlns:go="http://customooxmlschemas.google.com/" roundtripDataSignature="AMtx7mho/xaQuprjUM0f8AKLvSK0bja5Hw==">AMUW2mXRPaKJXX1aPm9YN5J0p7is6BDArsdqROdD4cdcqIT9FB5Km/PPqOAk5rmGHyils42XDmqDSrGW+Lksmhe7iMhjcx0jri0pITAcjyrdIeFDaJZ9Qrc=</go:docsCustomData>
+  <go:docsCustomData xmlns:go="http://customooxmlschemas.google.com/" roundtripDataSignature="AMtx7mho/xaQuprjUM0f8AKLvSK0bja5Hw==">AMUW2mVBiCF6QE+soMwtMQlh/MXQ4hevKLRPme06jO4B4kzpKNc0OHK2bEIuVq+U4lHbNOrZnLEm1OqRMPaK3TM6UlmIBiY9/pIvKKR+Ld37p1Vs8DBIAhM=</go:docsCustomData>
 </go:gDocsCustomXmlDataStorage>
 </file>
 

</xml_diff>